<commit_message>
Added AESLib to dependencies
</commit_message>
<xml_diff>
--- a/FOSSA Documents/Software Documentation/Guide.docx
+++ b/FOSSA Documents/Software Documentation/Guide.docx
@@ -479,7 +479,7 @@
       <w:sdtContent>
         <w:p>
           <w:pPr>
-            <w:pStyle w:val="TOCHeading"/>
+            <w:pStyle w:val="Nadpisobsahu"/>
             <w:rPr>
               <w:lang w:val="en-US"/>
             </w:rPr>
@@ -493,7 +493,7 @@
         </w:p>
         <w:p>
           <w:pPr>
-            <w:pStyle w:val="TOC1"/>
+            <w:pStyle w:val="Obsah1"/>
             <w:tabs>
               <w:tab w:val="right" w:leader="dot" w:pos="9062"/>
             </w:tabs>
@@ -524,7 +524,7 @@
           <w:hyperlink w:anchor="_Toc20067730" w:history="1">
             <w:r>
               <w:rPr>
-                <w:rStyle w:val="Hyperlink"/>
+                <w:rStyle w:val="Hypertextovodkaz"/>
                 <w:noProof/>
                 <w:lang w:val="en-US"/>
               </w:rPr>
@@ -582,7 +582,7 @@
         </w:p>
         <w:p>
           <w:pPr>
-            <w:pStyle w:val="TOC1"/>
+            <w:pStyle w:val="Obsah1"/>
             <w:tabs>
               <w:tab w:val="right" w:leader="dot" w:pos="9062"/>
             </w:tabs>
@@ -595,7 +595,7 @@
           <w:hyperlink w:anchor="_Toc20067731" w:history="1">
             <w:r>
               <w:rPr>
-                <w:rStyle w:val="Hyperlink"/>
+                <w:rStyle w:val="Hypertextovodkaz"/>
                 <w:noProof/>
                 <w:lang w:val="en-US"/>
               </w:rPr>
@@ -640,7 +640,7 @@
                 <w:noProof/>
                 <w:webHidden/>
               </w:rPr>
-              <w:t>5</w:t>
+              <w:t>4</w:t>
             </w:r>
             <w:r>
               <w:rPr>
@@ -653,7 +653,7 @@
         </w:p>
         <w:p>
           <w:pPr>
-            <w:pStyle w:val="TOC2"/>
+            <w:pStyle w:val="Obsah2"/>
             <w:tabs>
               <w:tab w:val="right" w:leader="dot" w:pos="9062"/>
             </w:tabs>
@@ -666,7 +666,7 @@
           <w:hyperlink w:anchor="_Toc20067732" w:history="1">
             <w:r>
               <w:rPr>
-                <w:rStyle w:val="Hyperlink"/>
+                <w:rStyle w:val="Hypertextovodkaz"/>
                 <w:noProof/>
                 <w:lang w:val="en-US"/>
               </w:rPr>
@@ -711,7 +711,7 @@
                 <w:noProof/>
                 <w:webHidden/>
               </w:rPr>
-              <w:t>5</w:t>
+              <w:t>4</w:t>
             </w:r>
             <w:r>
               <w:rPr>
@@ -724,7 +724,7 @@
         </w:p>
         <w:p>
           <w:pPr>
-            <w:pStyle w:val="TOC2"/>
+            <w:pStyle w:val="Obsah2"/>
             <w:tabs>
               <w:tab w:val="right" w:leader="dot" w:pos="9062"/>
             </w:tabs>
@@ -737,7 +737,7 @@
           <w:hyperlink w:anchor="_Toc20067733" w:history="1">
             <w:r>
               <w:rPr>
-                <w:rStyle w:val="Hyperlink"/>
+                <w:rStyle w:val="Hypertextovodkaz"/>
                 <w:noProof/>
                 <w:lang w:val="en-US"/>
               </w:rPr>
@@ -782,7 +782,7 @@
                 <w:noProof/>
                 <w:webHidden/>
               </w:rPr>
-              <w:t>5</w:t>
+              <w:t>4</w:t>
             </w:r>
             <w:r>
               <w:rPr>
@@ -795,7 +795,7 @@
         </w:p>
         <w:p>
           <w:pPr>
-            <w:pStyle w:val="TOC1"/>
+            <w:pStyle w:val="Obsah1"/>
             <w:tabs>
               <w:tab w:val="right" w:leader="dot" w:pos="9062"/>
             </w:tabs>
@@ -808,7 +808,7 @@
           <w:hyperlink w:anchor="_Toc20067734" w:history="1">
             <w:r>
               <w:rPr>
-                <w:rStyle w:val="Hyperlink"/>
+                <w:rStyle w:val="Hypertextovodkaz"/>
                 <w:noProof/>
                 <w:lang w:val="en-US"/>
               </w:rPr>
@@ -853,7 +853,7 @@
                 <w:noProof/>
                 <w:webHidden/>
               </w:rPr>
-              <w:t>7</w:t>
+              <w:t>5</w:t>
             </w:r>
             <w:r>
               <w:rPr>
@@ -866,7 +866,7 @@
         </w:p>
         <w:p>
           <w:pPr>
-            <w:pStyle w:val="TOC2"/>
+            <w:pStyle w:val="Obsah2"/>
             <w:tabs>
               <w:tab w:val="right" w:leader="dot" w:pos="9062"/>
             </w:tabs>
@@ -879,7 +879,7 @@
           <w:hyperlink w:anchor="_Toc20067735" w:history="1">
             <w:r>
               <w:rPr>
-                <w:rStyle w:val="Hyperlink"/>
+                <w:rStyle w:val="Hypertextovodkaz"/>
                 <w:noProof/>
                 <w:lang w:val="en-US"/>
               </w:rPr>
@@ -924,7 +924,7 @@
                 <w:noProof/>
                 <w:webHidden/>
               </w:rPr>
-              <w:t>7</w:t>
+              <w:t>5</w:t>
             </w:r>
             <w:r>
               <w:rPr>
@@ -937,7 +937,7 @@
         </w:p>
         <w:p>
           <w:pPr>
-            <w:pStyle w:val="TOC2"/>
+            <w:pStyle w:val="Obsah2"/>
             <w:tabs>
               <w:tab w:val="right" w:leader="dot" w:pos="9062"/>
             </w:tabs>
@@ -950,7 +950,7 @@
           <w:hyperlink w:anchor="_Toc20067736" w:history="1">
             <w:r>
               <w:rPr>
-                <w:rStyle w:val="Hyperlink"/>
+                <w:rStyle w:val="Hypertextovodkaz"/>
                 <w:noProof/>
                 <w:lang w:val="en-US"/>
               </w:rPr>
@@ -995,7 +995,7 @@
                 <w:noProof/>
                 <w:webHidden/>
               </w:rPr>
-              <w:t>7</w:t>
+              <w:t>5</w:t>
             </w:r>
             <w:r>
               <w:rPr>
@@ -1008,7 +1008,7 @@
         </w:p>
         <w:p>
           <w:pPr>
-            <w:pStyle w:val="TOC2"/>
+            <w:pStyle w:val="Obsah2"/>
             <w:tabs>
               <w:tab w:val="right" w:leader="dot" w:pos="9062"/>
             </w:tabs>
@@ -1021,7 +1021,7 @@
           <w:hyperlink w:anchor="_Toc20067737" w:history="1">
             <w:r>
               <w:rPr>
-                <w:rStyle w:val="Hyperlink"/>
+                <w:rStyle w:val="Hypertextovodkaz"/>
                 <w:noProof/>
                 <w:lang w:val="en-US"/>
               </w:rPr>
@@ -1066,7 +1066,7 @@
                 <w:noProof/>
                 <w:webHidden/>
               </w:rPr>
-              <w:t>8</w:t>
+              <w:t>5</w:t>
             </w:r>
             <w:r>
               <w:rPr>
@@ -1079,7 +1079,7 @@
         </w:p>
         <w:p>
           <w:pPr>
-            <w:pStyle w:val="TOC2"/>
+            <w:pStyle w:val="Obsah2"/>
             <w:tabs>
               <w:tab w:val="right" w:leader="dot" w:pos="9062"/>
             </w:tabs>
@@ -1092,7 +1092,7 @@
           <w:hyperlink w:anchor="_Toc20067738" w:history="1">
             <w:r>
               <w:rPr>
-                <w:rStyle w:val="Hyperlink"/>
+                <w:rStyle w:val="Hypertextovodkaz"/>
                 <w:noProof/>
                 <w:lang w:val="en-US"/>
               </w:rPr>
@@ -1137,7 +1137,7 @@
                 <w:noProof/>
                 <w:webHidden/>
               </w:rPr>
-              <w:t>9</w:t>
+              <w:t>7</w:t>
             </w:r>
             <w:r>
               <w:rPr>
@@ -1150,7 +1150,7 @@
         </w:p>
         <w:p>
           <w:pPr>
-            <w:pStyle w:val="TOC1"/>
+            <w:pStyle w:val="Obsah1"/>
             <w:tabs>
               <w:tab w:val="right" w:leader="dot" w:pos="9062"/>
             </w:tabs>
@@ -1163,7 +1163,7 @@
           <w:hyperlink w:anchor="_Toc20067739" w:history="1">
             <w:r>
               <w:rPr>
-                <w:rStyle w:val="Hyperlink"/>
+                <w:rStyle w:val="Hypertextovodkaz"/>
                 <w:noProof/>
                 <w:lang w:val="en-US"/>
               </w:rPr>
@@ -1208,7 +1208,7 @@
                 <w:noProof/>
                 <w:webHidden/>
               </w:rPr>
-              <w:t>10</w:t>
+              <w:t>8</w:t>
             </w:r>
             <w:r>
               <w:rPr>
@@ -1221,7 +1221,7 @@
         </w:p>
         <w:p>
           <w:pPr>
-            <w:pStyle w:val="TOC2"/>
+            <w:pStyle w:val="Obsah2"/>
             <w:tabs>
               <w:tab w:val="right" w:leader="dot" w:pos="9062"/>
             </w:tabs>
@@ -1234,7 +1234,7 @@
           <w:hyperlink w:anchor="_Toc20067740" w:history="1">
             <w:r>
               <w:rPr>
-                <w:rStyle w:val="Hyperlink"/>
+                <w:rStyle w:val="Hypertextovodkaz"/>
                 <w:noProof/>
                 <w:lang w:val="en-US"/>
               </w:rPr>
@@ -1279,7 +1279,7 @@
                 <w:noProof/>
                 <w:webHidden/>
               </w:rPr>
-              <w:t>10</w:t>
+              <w:t>8</w:t>
             </w:r>
             <w:r>
               <w:rPr>
@@ -1292,7 +1292,7 @@
         </w:p>
         <w:p>
           <w:pPr>
-            <w:pStyle w:val="TOC2"/>
+            <w:pStyle w:val="Obsah2"/>
             <w:tabs>
               <w:tab w:val="right" w:leader="dot" w:pos="9062"/>
             </w:tabs>
@@ -1305,7 +1305,7 @@
           <w:hyperlink w:anchor="_Toc20067741" w:history="1">
             <w:r>
               <w:rPr>
-                <w:rStyle w:val="Hyperlink"/>
+                <w:rStyle w:val="Hypertextovodkaz"/>
                 <w:noProof/>
                 <w:lang w:val="en-US"/>
               </w:rPr>
@@ -1350,7 +1350,7 @@
                 <w:noProof/>
                 <w:webHidden/>
               </w:rPr>
-              <w:t>10</w:t>
+              <w:t>8</w:t>
             </w:r>
             <w:r>
               <w:rPr>
@@ -1363,7 +1363,7 @@
         </w:p>
         <w:p>
           <w:pPr>
-            <w:pStyle w:val="TOC2"/>
+            <w:pStyle w:val="Obsah2"/>
             <w:tabs>
               <w:tab w:val="right" w:leader="dot" w:pos="9062"/>
             </w:tabs>
@@ -1376,7 +1376,7 @@
           <w:hyperlink w:anchor="_Toc20067742" w:history="1">
             <w:r>
               <w:rPr>
-                <w:rStyle w:val="Hyperlink"/>
+                <w:rStyle w:val="Hypertextovodkaz"/>
                 <w:noProof/>
                 <w:lang w:val="en-US"/>
               </w:rPr>
@@ -1421,7 +1421,7 @@
                 <w:noProof/>
                 <w:webHidden/>
               </w:rPr>
-              <w:t>10</w:t>
+              <w:t>8</w:t>
             </w:r>
             <w:r>
               <w:rPr>
@@ -1434,7 +1434,7 @@
         </w:p>
         <w:p>
           <w:pPr>
-            <w:pStyle w:val="TOC2"/>
+            <w:pStyle w:val="Obsah2"/>
             <w:tabs>
               <w:tab w:val="right" w:leader="dot" w:pos="9062"/>
             </w:tabs>
@@ -1447,7 +1447,7 @@
           <w:hyperlink w:anchor="_Toc20067743" w:history="1">
             <w:r>
               <w:rPr>
-                <w:rStyle w:val="Hyperlink"/>
+                <w:rStyle w:val="Hypertextovodkaz"/>
                 <w:noProof/>
                 <w:lang w:val="en-US"/>
               </w:rPr>
@@ -1492,7 +1492,7 @@
                 <w:noProof/>
                 <w:webHidden/>
               </w:rPr>
-              <w:t>11</w:t>
+              <w:t>9</w:t>
             </w:r>
             <w:r>
               <w:rPr>
@@ -1505,7 +1505,7 @@
         </w:p>
         <w:p>
           <w:pPr>
-            <w:pStyle w:val="TOC1"/>
+            <w:pStyle w:val="Obsah1"/>
             <w:tabs>
               <w:tab w:val="right" w:leader="dot" w:pos="9062"/>
             </w:tabs>
@@ -1518,7 +1518,7 @@
           <w:hyperlink w:anchor="_Toc20067744" w:history="1">
             <w:r>
               <w:rPr>
-                <w:rStyle w:val="Hyperlink"/>
+                <w:rStyle w:val="Hypertextovodkaz"/>
                 <w:noProof/>
                 <w:lang w:val="en-US"/>
               </w:rPr>
@@ -1563,7 +1563,7 @@
                 <w:noProof/>
                 <w:webHidden/>
               </w:rPr>
-              <w:t>13</w:t>
+              <w:t>11</w:t>
             </w:r>
             <w:r>
               <w:rPr>
@@ -1610,7 +1610,7 @@
     </w:p>
     <w:p>
       <w:pPr>
-        <w:pStyle w:val="Heading1"/>
+        <w:pStyle w:val="Nadpis1"/>
         <w:rPr>
           <w:lang w:val="en-US"/>
         </w:rPr>
@@ -1761,7 +1761,7 @@
     </w:p>
     <w:p>
       <w:pPr>
-        <w:pStyle w:val="ListParagraph"/>
+        <w:pStyle w:val="Odstavecseseznamem"/>
         <w:numPr>
           <w:ilvl w:val="0"/>
           <w:numId w:val="8"/>
@@ -1783,7 +1783,7 @@
     </w:p>
     <w:p>
       <w:pPr>
-        <w:pStyle w:val="ListParagraph"/>
+        <w:pStyle w:val="Odstavecseseznamem"/>
         <w:numPr>
           <w:ilvl w:val="0"/>
           <w:numId w:val="8"/>
@@ -1805,7 +1805,7 @@
     </w:p>
     <w:p>
       <w:pPr>
-        <w:pStyle w:val="ListParagraph"/>
+        <w:pStyle w:val="Odstavecseseznamem"/>
         <w:numPr>
           <w:ilvl w:val="0"/>
           <w:numId w:val="8"/>
@@ -1827,7 +1827,7 @@
     </w:p>
     <w:p>
       <w:pPr>
-        <w:pStyle w:val="ListParagraph"/>
+        <w:pStyle w:val="Odstavecseseznamem"/>
         <w:numPr>
           <w:ilvl w:val="0"/>
           <w:numId w:val="8"/>
@@ -1849,7 +1849,7 @@
     </w:p>
     <w:p>
       <w:pPr>
-        <w:pStyle w:val="ListParagraph"/>
+        <w:pStyle w:val="Odstavecseseznamem"/>
         <w:numPr>
           <w:ilvl w:val="0"/>
           <w:numId w:val="8"/>
@@ -1898,7 +1898,7 @@
     </w:p>
     <w:p>
       <w:pPr>
-        <w:pStyle w:val="ListParagraph"/>
+        <w:pStyle w:val="Odstavecseseznamem"/>
         <w:numPr>
           <w:ilvl w:val="0"/>
           <w:numId w:val="9"/>
@@ -1920,7 +1920,7 @@
     </w:p>
     <w:p>
       <w:pPr>
-        <w:pStyle w:val="ListParagraph"/>
+        <w:pStyle w:val="Odstavecseseznamem"/>
         <w:numPr>
           <w:ilvl w:val="0"/>
           <w:numId w:val="9"/>
@@ -1942,7 +1942,7 @@
     </w:p>
     <w:p>
       <w:pPr>
-        <w:pStyle w:val="ListParagraph"/>
+        <w:pStyle w:val="Odstavecseseznamem"/>
         <w:numPr>
           <w:ilvl w:val="0"/>
           <w:numId w:val="9"/>
@@ -1974,7 +1974,7 @@
     </w:p>
     <w:p>
       <w:pPr>
-        <w:pStyle w:val="ListParagraph"/>
+        <w:pStyle w:val="Odstavecseseznamem"/>
         <w:numPr>
           <w:ilvl w:val="0"/>
           <w:numId w:val="9"/>
@@ -2014,7 +2014,7 @@
     </w:p>
     <w:p>
       <w:pPr>
-        <w:pStyle w:val="ListParagraph"/>
+        <w:pStyle w:val="Odstavecseseznamem"/>
         <w:numPr>
           <w:ilvl w:val="0"/>
           <w:numId w:val="9"/>
@@ -2124,7 +2124,7 @@
     </w:p>
     <w:p>
       <w:pPr>
-        <w:pStyle w:val="Heading1"/>
+        <w:pStyle w:val="Nadpis1"/>
         <w:rPr>
           <w:lang w:val="en-US"/>
         </w:rPr>
@@ -2173,7 +2173,7 @@
     </w:p>
     <w:p>
       <w:pPr>
-        <w:pStyle w:val="Heading2"/>
+        <w:pStyle w:val="Nadpis2"/>
         <w:rPr>
           <w:lang w:val="en-US"/>
         </w:rPr>
@@ -2242,26 +2242,12 @@
         <w:rPr>
           <w:lang w:val="en-US"/>
         </w:rPr>
-        <w:t xml:space="preserve">To control the </w:t>
-      </w:r>
-      <w:proofErr w:type="spellStart"/>
-      <w:r>
-        <w:rPr>
-          <w:lang w:val="en-US"/>
-        </w:rPr>
-        <w:t>LoRa</w:t>
-      </w:r>
-      <w:proofErr w:type="spellEnd"/>
-      <w:r>
-        <w:rPr>
-          <w:lang w:val="en-US"/>
-        </w:rPr>
-        <w:t xml:space="preserve"> radio, an appropriate microcontroller must also be used. Due to the nature of used communication libraries, any of the following microcontroller families may be used – provided it is running on the Arduino platform:</w:t>
-      </w:r>
-    </w:p>
-    <w:p>
-      <w:pPr>
-        <w:pStyle w:val="ListParagraph"/>
+        <w:t>To control the LoRa radio, an appropriate microcontroller must also be used. Due to the nature of used communication libraries, any of the following microcontroller families may be used – provided it is running on the Arduino platform:</w:t>
+      </w:r>
+    </w:p>
+    <w:p>
+      <w:pPr>
+        <w:pStyle w:val="Odstavecseseznamem"/>
         <w:numPr>
           <w:ilvl w:val="0"/>
           <w:numId w:val="6"/>
@@ -2301,7 +2287,7 @@
     </w:p>
     <w:p>
       <w:pPr>
-        <w:pStyle w:val="ListParagraph"/>
+        <w:pStyle w:val="Odstavecseseznamem"/>
         <w:numPr>
           <w:ilvl w:val="0"/>
           <w:numId w:val="6"/>
@@ -2323,7 +2309,7 @@
     </w:p>
     <w:p>
       <w:pPr>
-        <w:pStyle w:val="ListParagraph"/>
+        <w:pStyle w:val="Odstavecseseznamem"/>
         <w:numPr>
           <w:ilvl w:val="0"/>
           <w:numId w:val="6"/>
@@ -2345,7 +2331,7 @@
     </w:p>
     <w:p>
       <w:pPr>
-        <w:pStyle w:val="ListParagraph"/>
+        <w:pStyle w:val="Odstavecseseznamem"/>
         <w:numPr>
           <w:ilvl w:val="0"/>
           <w:numId w:val="6"/>
@@ -2381,15 +2367,7 @@
     </w:p>
     <w:p>
       <w:pPr>
-        <w:jc w:val="both"/>
-        <w:rPr>
-          <w:lang w:val="en-US"/>
-        </w:rPr>
-      </w:pPr>
-    </w:p>
-    <w:p>
-      <w:pPr>
-        <w:pStyle w:val="Heading2"/>
+        <w:pStyle w:val="Nadpis2"/>
         <w:rPr>
           <w:lang w:val="en-US"/>
         </w:rPr>
@@ -2479,7 +2457,7 @@
       <w:hyperlink r:id="rId11" w:history="1">
         <w:r>
           <w:rPr>
-            <w:rStyle w:val="Hyperlink"/>
+            <w:rStyle w:val="Hypertextovodkaz"/>
             <w:lang w:val="en-US"/>
           </w:rPr>
           <w:t>https://www.arduino.cc/en/Main/Software</w:t>
@@ -2520,7 +2498,7 @@
     </w:p>
     <w:p>
       <w:pPr>
-        <w:pStyle w:val="ListParagraph"/>
+        <w:pStyle w:val="Odstavecseseznamem"/>
         <w:numPr>
           <w:ilvl w:val="0"/>
           <w:numId w:val="4"/>
@@ -2531,28 +2509,18 @@
           <w:lang w:val="en-US"/>
         </w:rPr>
       </w:pPr>
-      <w:proofErr w:type="spellStart"/>
-      <w:r>
-        <w:rPr>
-          <w:sz w:val="22"/>
-          <w:szCs w:val="22"/>
-          <w:lang w:val="en-US"/>
-        </w:rPr>
-        <w:t>RadioLib</w:t>
-      </w:r>
-      <w:proofErr w:type="spellEnd"/>
-      <w:r>
-        <w:rPr>
-          <w:sz w:val="22"/>
-          <w:szCs w:val="22"/>
-          <w:lang w:val="en-US"/>
-        </w:rPr>
-        <w:t xml:space="preserve"> 1.2.2 (or higher) - </w:t>
+      <w:r>
+        <w:rPr>
+          <w:sz w:val="22"/>
+          <w:szCs w:val="22"/>
+          <w:lang w:val="en-US"/>
+        </w:rPr>
+        <w:t xml:space="preserve">RadioLib 1.2.2 (or higher) - </w:t>
       </w:r>
       <w:hyperlink r:id="rId12" w:history="1">
         <w:r>
           <w:rPr>
-            <w:rStyle w:val="Hyperlink"/>
+            <w:rStyle w:val="Hypertextovodkaz"/>
             <w:sz w:val="22"/>
             <w:szCs w:val="22"/>
             <w:lang w:val="en-US"/>
@@ -2563,14 +2531,17 @@
     </w:p>
     <w:p>
       <w:pPr>
-        <w:pStyle w:val="ListParagraph"/>
+        <w:pStyle w:val="Odstavecseseznamem"/>
         <w:numPr>
           <w:ilvl w:val="0"/>
           <w:numId w:val="4"/>
         </w:numPr>
         <w:rPr>
-          <w:sz w:val="22"/>
-          <w:szCs w:val="22"/>
+          <w:rStyle w:val="Hypertextovodkaz"/>
+          <w:color w:val="auto"/>
+          <w:sz w:val="22"/>
+          <w:szCs w:val="22"/>
+          <w:u w:val="none"/>
           <w:lang w:val="en-US"/>
         </w:rPr>
       </w:pPr>
@@ -2585,7 +2556,7 @@
       <w:hyperlink r:id="rId13" w:history="1">
         <w:r>
           <w:rPr>
-            <w:rStyle w:val="Hyperlink"/>
+            <w:rStyle w:val="Hypertextovodkaz"/>
             <w:sz w:val="22"/>
             <w:szCs w:val="22"/>
             <w:lang w:val="en-US"/>
@@ -2596,52 +2567,58 @@
     </w:p>
     <w:p>
       <w:pPr>
+        <w:pStyle w:val="Odstavecseseznamem"/>
+        <w:numPr>
+          <w:ilvl w:val="0"/>
+          <w:numId w:val="4"/>
+        </w:numPr>
+        <w:rPr>
+          <w:sz w:val="22"/>
+          <w:szCs w:val="22"/>
+          <w:lang w:val="en-US"/>
+        </w:rPr>
+      </w:pPr>
+      <w:proofErr w:type="spellStart"/>
+      <w:r>
+        <w:rPr>
+          <w:sz w:val="22"/>
+          <w:szCs w:val="22"/>
+          <w:lang w:val="en-US"/>
+        </w:rPr>
+        <w:t>AESLib</w:t>
+      </w:r>
+      <w:proofErr w:type="spellEnd"/>
+      <w:r>
+        <w:rPr>
+          <w:sz w:val="22"/>
+          <w:szCs w:val="22"/>
+          <w:lang w:val="en-US"/>
+        </w:rPr>
+        <w:t xml:space="preserve"> - </w:t>
+      </w:r>
+      <w:hyperlink r:id="rId14" w:history="1">
+        <w:r>
+          <w:rPr>
+            <w:rStyle w:val="Hypertextovodkaz"/>
+            <w:sz w:val="22"/>
+            <w:szCs w:val="22"/>
+          </w:rPr>
+          <w:t>https://github.com/DavyLandman/AESLib</w:t>
+        </w:r>
+      </w:hyperlink>
+    </w:p>
+    <w:p>
+      <w:pPr>
         <w:jc w:val="both"/>
         <w:rPr>
           <w:lang w:val="en-US"/>
         </w:rPr>
       </w:pPr>
-      <w:proofErr w:type="spellStart"/>
-      <w:r>
-        <w:rPr>
-          <w:lang w:val="en-US"/>
-        </w:rPr>
-        <w:t>RadioLib</w:t>
-      </w:r>
-      <w:proofErr w:type="spellEnd"/>
-      <w:r>
-        <w:rPr>
-          <w:lang w:val="en-US"/>
-        </w:rPr>
-        <w:t xml:space="preserve"> is used as the driver for </w:t>
-      </w:r>
-      <w:proofErr w:type="spellStart"/>
-      <w:r>
-        <w:rPr>
-          <w:lang w:val="en-US"/>
-        </w:rPr>
-        <w:t>LoRa</w:t>
-      </w:r>
-      <w:proofErr w:type="spellEnd"/>
-      <w:r>
-        <w:rPr>
-          <w:lang w:val="en-US"/>
-        </w:rPr>
-        <w:t xml:space="preserve"> radio modules, whereas FOSSA-Comms is the implementation of FOSSASAT communication protocol described in the following chapter. Both libraries contain ready-to-use examples on both LoRa radio control (in </w:t>
-      </w:r>
-      <w:proofErr w:type="spellStart"/>
-      <w:r>
-        <w:rPr>
-          <w:lang w:val="en-US"/>
-        </w:rPr>
-        <w:t>RadioLib</w:t>
-      </w:r>
-      <w:proofErr w:type="spellEnd"/>
-      <w:r>
-        <w:rPr>
-          <w:lang w:val="en-US"/>
-        </w:rPr>
-        <w:t>), as well as sending and receiving various FOSSASAT frames (in FOSSA-Comms).</w:t>
+      <w:r>
+        <w:rPr>
+          <w:lang w:val="en-US"/>
+        </w:rPr>
+        <w:t>RadioLib is used as the driver for LoRa radio modules, whereas FOSSA-Comms is the implementation of FOSSASAT communication protocol described in the following chapter. Both libraries contain ready-to-use examples on both LoRa radio control (in RadioLib), as well as sending and receiving various FOSSASAT frames (in FOSSA-Comms).</w:t>
       </w:r>
       <w:r>
         <w:rPr>
@@ -2652,7 +2629,7 @@
     </w:p>
     <w:p>
       <w:pPr>
-        <w:pStyle w:val="ListParagraph"/>
+        <w:pStyle w:val="Odstavecseseznamem"/>
         <w:numPr>
           <w:ilvl w:val="0"/>
           <w:numId w:val="7"/>
@@ -2663,46 +2640,18 @@
           <w:lang w:val="en-US"/>
         </w:rPr>
       </w:pPr>
-      <w:proofErr w:type="spellStart"/>
-      <w:r>
-        <w:rPr>
-          <w:sz w:val="22"/>
-          <w:szCs w:val="22"/>
-          <w:lang w:val="en-US"/>
-        </w:rPr>
-        <w:t>RadioLib</w:t>
-      </w:r>
-      <w:proofErr w:type="spellEnd"/>
-      <w:r>
-        <w:rPr>
-          <w:sz w:val="22"/>
-          <w:szCs w:val="22"/>
-          <w:lang w:val="en-US"/>
-        </w:rPr>
-        <w:t xml:space="preserve">/SX126x/SX126x_Receive – basic reception of </w:t>
-      </w:r>
-      <w:proofErr w:type="spellStart"/>
-      <w:r>
-        <w:rPr>
-          <w:sz w:val="22"/>
-          <w:szCs w:val="22"/>
-          <w:lang w:val="en-US"/>
-        </w:rPr>
-        <w:t>LoRa</w:t>
-      </w:r>
-      <w:proofErr w:type="spellEnd"/>
-      <w:r>
-        <w:rPr>
-          <w:sz w:val="22"/>
-          <w:szCs w:val="22"/>
-          <w:lang w:val="en-US"/>
-        </w:rPr>
-        <w:t xml:space="preserve"> packets</w:t>
-      </w:r>
-    </w:p>
-    <w:p>
-      <w:pPr>
-        <w:pStyle w:val="ListParagraph"/>
+      <w:r>
+        <w:rPr>
+          <w:sz w:val="22"/>
+          <w:szCs w:val="22"/>
+          <w:lang w:val="en-US"/>
+        </w:rPr>
+        <w:t>RadioLib/SX126x/SX126x_Receive – basic reception of LoRa packets</w:t>
+      </w:r>
+    </w:p>
+    <w:p>
+      <w:pPr>
+        <w:pStyle w:val="Odstavecseseznamem"/>
         <w:numPr>
           <w:ilvl w:val="0"/>
           <w:numId w:val="7"/>
@@ -2713,28 +2662,18 @@
           <w:lang w:val="en-US"/>
         </w:rPr>
       </w:pPr>
-      <w:proofErr w:type="spellStart"/>
-      <w:r>
-        <w:rPr>
-          <w:sz w:val="22"/>
-          <w:szCs w:val="22"/>
-          <w:lang w:val="en-US"/>
-        </w:rPr>
-        <w:t>RadioLib</w:t>
-      </w:r>
-      <w:proofErr w:type="spellEnd"/>
-      <w:r>
-        <w:rPr>
-          <w:sz w:val="22"/>
-          <w:szCs w:val="22"/>
-          <w:lang w:val="en-US"/>
-        </w:rPr>
-        <w:t>/SX126x/ X126x_Receive_Interrupt – non-blocking reception of LoRa packets</w:t>
-      </w:r>
-    </w:p>
-    <w:p>
-      <w:pPr>
-        <w:pStyle w:val="ListParagraph"/>
+      <w:r>
+        <w:rPr>
+          <w:sz w:val="22"/>
+          <w:szCs w:val="22"/>
+          <w:lang w:val="en-US"/>
+        </w:rPr>
+        <w:t>RadioLib/SX126x/ X126x_Receive_Interrupt – non-blocking reception of LoRa packets</w:t>
+      </w:r>
+    </w:p>
+    <w:p>
+      <w:pPr>
+        <w:pStyle w:val="Odstavecseseznamem"/>
         <w:numPr>
           <w:ilvl w:val="0"/>
           <w:numId w:val="7"/>
@@ -2774,7 +2713,7 @@
     </w:p>
     <w:p>
       <w:pPr>
-        <w:pStyle w:val="ListParagraph"/>
+        <w:pStyle w:val="Odstavecseseznamem"/>
         <w:numPr>
           <w:ilvl w:val="0"/>
           <w:numId w:val="7"/>
@@ -2814,7 +2753,7 @@
     </w:p>
     <w:p>
       <w:pPr>
-        <w:pStyle w:val="ListParagraph"/>
+        <w:pStyle w:val="Odstavecseseznamem"/>
         <w:numPr>
           <w:ilvl w:val="0"/>
           <w:numId w:val="7"/>
@@ -2854,7 +2793,7 @@
     </w:p>
     <w:p>
       <w:pPr>
-        <w:pStyle w:val="ListParagraph"/>
+        <w:pStyle w:val="Odstavecseseznamem"/>
         <w:numPr>
           <w:ilvl w:val="0"/>
           <w:numId w:val="7"/>
@@ -2894,7 +2833,7 @@
     </w:p>
     <w:p>
       <w:pPr>
-        <w:pStyle w:val="ListParagraph"/>
+        <w:pStyle w:val="Odstavecseseznamem"/>
         <w:numPr>
           <w:ilvl w:val="0"/>
           <w:numId w:val="7"/>
@@ -2929,25 +2868,7 @@
           <w:szCs w:val="22"/>
           <w:lang w:val="en-US"/>
         </w:rPr>
-        <w:t xml:space="preserve"> – retransmission of arbitrary message using custom </w:t>
-      </w:r>
-      <w:proofErr w:type="spellStart"/>
-      <w:r>
-        <w:rPr>
-          <w:sz w:val="22"/>
-          <w:szCs w:val="22"/>
-          <w:lang w:val="en-US"/>
-        </w:rPr>
-        <w:t>LoRa</w:t>
-      </w:r>
-      <w:proofErr w:type="spellEnd"/>
-      <w:r>
-        <w:rPr>
-          <w:sz w:val="22"/>
-          <w:szCs w:val="22"/>
-          <w:lang w:val="en-US"/>
-        </w:rPr>
-        <w:t xml:space="preserve"> configuration</w:t>
+        <w:t xml:space="preserve"> – retransmission of arbitrary message using custom LoRa configuration</w:t>
       </w:r>
       <w:r>
         <w:rPr>
@@ -2958,7 +2879,7 @@
     </w:p>
     <w:p>
       <w:pPr>
-        <w:pStyle w:val="Heading1"/>
+        <w:pStyle w:val="Nadpis1"/>
         <w:rPr>
           <w:lang w:val="en-US"/>
         </w:rPr>
@@ -2995,7 +2916,7 @@
     </w:p>
     <w:p>
       <w:pPr>
-        <w:pStyle w:val="Heading2"/>
+        <w:pStyle w:val="Nadpis2"/>
         <w:rPr>
           <w:lang w:val="en-US"/>
         </w:rPr>
@@ -3017,7 +2938,7 @@
     </w:p>
     <w:p>
       <w:pPr>
-        <w:pStyle w:val="ListParagraph"/>
+        <w:pStyle w:val="Odstavecseseznamem"/>
         <w:numPr>
           <w:ilvl w:val="0"/>
           <w:numId w:val="1"/>
@@ -3039,7 +2960,7 @@
     </w:p>
     <w:p>
       <w:pPr>
-        <w:pStyle w:val="ListParagraph"/>
+        <w:pStyle w:val="Odstavecseseznamem"/>
         <w:numPr>
           <w:ilvl w:val="0"/>
           <w:numId w:val="1"/>
@@ -3061,7 +2982,7 @@
     </w:p>
     <w:p>
       <w:pPr>
-        <w:pStyle w:val="ListParagraph"/>
+        <w:pStyle w:val="Odstavecseseznamem"/>
         <w:numPr>
           <w:ilvl w:val="0"/>
           <w:numId w:val="1"/>
@@ -3083,7 +3004,7 @@
     </w:p>
     <w:p>
       <w:pPr>
-        <w:pStyle w:val="ListParagraph"/>
+        <w:pStyle w:val="Odstavecseseznamem"/>
         <w:numPr>
           <w:ilvl w:val="0"/>
           <w:numId w:val="1"/>
@@ -3105,7 +3026,7 @@
     </w:p>
     <w:p>
       <w:pPr>
-        <w:pStyle w:val="ListParagraph"/>
+        <w:pStyle w:val="Odstavecseseznamem"/>
         <w:numPr>
           <w:ilvl w:val="0"/>
           <w:numId w:val="1"/>
@@ -3127,7 +3048,7 @@
     </w:p>
     <w:p>
       <w:pPr>
-        <w:pStyle w:val="ListParagraph"/>
+        <w:pStyle w:val="Odstavecseseznamem"/>
         <w:numPr>
           <w:ilvl w:val="0"/>
           <w:numId w:val="1"/>
@@ -3149,7 +3070,7 @@
     </w:p>
     <w:p>
       <w:pPr>
-        <w:pStyle w:val="ListParagraph"/>
+        <w:pStyle w:val="Odstavecseseznamem"/>
         <w:numPr>
           <w:ilvl w:val="0"/>
           <w:numId w:val="1"/>
@@ -3171,7 +3092,7 @@
     </w:p>
     <w:p>
       <w:pPr>
-        <w:pStyle w:val="ListParagraph"/>
+        <w:pStyle w:val="Odstavecseseznamem"/>
         <w:numPr>
           <w:ilvl w:val="0"/>
           <w:numId w:val="1"/>
@@ -3193,7 +3114,7 @@
     </w:p>
     <w:p>
       <w:pPr>
-        <w:pStyle w:val="Heading2"/>
+        <w:pStyle w:val="Nadpis2"/>
         <w:rPr>
           <w:lang w:val="en-US"/>
         </w:rPr>
@@ -3273,7 +3194,7 @@
     </w:p>
     <w:p>
       <w:pPr>
-        <w:pStyle w:val="Heading2"/>
+        <w:pStyle w:val="Nadpis2"/>
         <w:rPr>
           <w:lang w:val="en-US"/>
         </w:rPr>
@@ -3323,7 +3244,7 @@
     </w:p>
     <w:tbl>
       <w:tblPr>
-        <w:tblStyle w:val="TableGrid"/>
+        <w:tblStyle w:val="Mkatabulky"/>
         <w:tblW w:w="0" w:type="auto"/>
         <w:tblLook w:val="04A0" w:firstRow="1" w:lastRow="0" w:firstColumn="1" w:lastColumn="0" w:noHBand="0" w:noVBand="1"/>
       </w:tblPr>
@@ -4317,7 +4238,7 @@
     </w:p>
     <w:p>
       <w:pPr>
-        <w:pStyle w:val="ListParagraph"/>
+        <w:pStyle w:val="Odstavecseseznamem"/>
         <w:numPr>
           <w:ilvl w:val="0"/>
           <w:numId w:val="2"/>
@@ -4363,7 +4284,7 @@
     </w:p>
     <w:p>
       <w:pPr>
-        <w:pStyle w:val="ListParagraph"/>
+        <w:pStyle w:val="Odstavecseseznamem"/>
         <w:rPr>
           <w:sz w:val="22"/>
           <w:szCs w:val="22"/>
@@ -4391,7 +4312,7 @@
     </w:p>
     <w:p>
       <w:pPr>
-        <w:pStyle w:val="ListParagraph"/>
+        <w:pStyle w:val="Odstavecseseznamem"/>
         <w:rPr>
           <w:sz w:val="22"/>
           <w:szCs w:val="22"/>
@@ -4429,7 +4350,7 @@
     </w:p>
     <w:p>
       <w:pPr>
-        <w:pStyle w:val="ListParagraph"/>
+        <w:pStyle w:val="Odstavecseseznamem"/>
         <w:rPr>
           <w:sz w:val="22"/>
           <w:szCs w:val="22"/>
@@ -4467,7 +4388,7 @@
     </w:p>
     <w:p>
       <w:pPr>
-        <w:pStyle w:val="ListParagraph"/>
+        <w:pStyle w:val="Odstavecseseznamem"/>
         <w:rPr>
           <w:sz w:val="22"/>
           <w:szCs w:val="22"/>
@@ -4505,7 +4426,7 @@
     </w:p>
     <w:p>
       <w:pPr>
-        <w:pStyle w:val="ListParagraph"/>
+        <w:pStyle w:val="Odstavecseseznamem"/>
         <w:rPr>
           <w:sz w:val="22"/>
           <w:szCs w:val="22"/>
@@ -4543,7 +4464,7 @@
     </w:p>
     <w:p>
       <w:pPr>
-        <w:pStyle w:val="ListParagraph"/>
+        <w:pStyle w:val="Odstavecseseznamem"/>
         <w:rPr>
           <w:sz w:val="22"/>
           <w:szCs w:val="22"/>
@@ -4581,7 +4502,7 @@
     </w:p>
     <w:p>
       <w:pPr>
-        <w:pStyle w:val="ListParagraph"/>
+        <w:pStyle w:val="Odstavecseseznamem"/>
         <w:rPr>
           <w:sz w:val="22"/>
           <w:szCs w:val="22"/>
@@ -4619,7 +4540,7 @@
     </w:p>
     <w:p>
       <w:pPr>
-        <w:pStyle w:val="ListParagraph"/>
+        <w:pStyle w:val="Odstavecseseznamem"/>
         <w:rPr>
           <w:sz w:val="22"/>
           <w:szCs w:val="22"/>
@@ -4657,17 +4578,17 @@
     </w:p>
     <w:p>
       <w:pPr>
-        <w:pStyle w:val="ListParagraph"/>
-        <w:rPr>
-          <w:sz w:val="22"/>
-          <w:szCs w:val="22"/>
-          <w:lang w:val="en-US"/>
-        </w:rPr>
-      </w:pPr>
-    </w:p>
-    <w:p>
-      <w:pPr>
-        <w:pStyle w:val="ListParagraph"/>
+        <w:pStyle w:val="Odstavecseseznamem"/>
+        <w:rPr>
+          <w:sz w:val="22"/>
+          <w:szCs w:val="22"/>
+          <w:lang w:val="en-US"/>
+        </w:rPr>
+      </w:pPr>
+    </w:p>
+    <w:p>
+      <w:pPr>
+        <w:pStyle w:val="Odstavecseseznamem"/>
         <w:numPr>
           <w:ilvl w:val="0"/>
           <w:numId w:val="2"/>
@@ -4689,7 +4610,7 @@
     </w:p>
     <w:p>
       <w:pPr>
-        <w:pStyle w:val="ListParagraph"/>
+        <w:pStyle w:val="Odstavecseseznamem"/>
         <w:rPr>
           <w:sz w:val="22"/>
           <w:szCs w:val="22"/>
@@ -4717,7 +4638,7 @@
     </w:p>
     <w:p>
       <w:pPr>
-        <w:pStyle w:val="ListParagraph"/>
+        <w:pStyle w:val="Odstavecseseznamem"/>
         <w:rPr>
           <w:sz w:val="22"/>
           <w:szCs w:val="22"/>
@@ -4755,7 +4676,7 @@
     </w:p>
     <w:p>
       <w:pPr>
-        <w:pStyle w:val="ListParagraph"/>
+        <w:pStyle w:val="Odstavecseseznamem"/>
         <w:rPr>
           <w:sz w:val="22"/>
           <w:szCs w:val="22"/>
@@ -4809,7 +4730,7 @@
     </w:p>
     <w:p>
       <w:pPr>
-        <w:pStyle w:val="ListParagraph"/>
+        <w:pStyle w:val="Odstavecseseznamem"/>
         <w:rPr>
           <w:sz w:val="22"/>
           <w:szCs w:val="22"/>
@@ -4847,7 +4768,7 @@
     </w:p>
     <w:p>
       <w:pPr>
-        <w:pStyle w:val="ListParagraph"/>
+        <w:pStyle w:val="Odstavecseseznamem"/>
         <w:rPr>
           <w:sz w:val="22"/>
           <w:szCs w:val="22"/>
@@ -4885,7 +4806,7 @@
     </w:p>
     <w:p>
       <w:pPr>
-        <w:pStyle w:val="ListParagraph"/>
+        <w:pStyle w:val="Odstavecseseznamem"/>
         <w:rPr>
           <w:sz w:val="22"/>
           <w:szCs w:val="22"/>
@@ -4923,7 +4844,7 @@
     </w:p>
     <w:p>
       <w:pPr>
-        <w:pStyle w:val="ListParagraph"/>
+        <w:pStyle w:val="Odstavecseseznamem"/>
         <w:rPr>
           <w:sz w:val="22"/>
           <w:szCs w:val="22"/>
@@ -4961,7 +4882,7 @@
     </w:p>
     <w:p>
       <w:pPr>
-        <w:pStyle w:val="ListParagraph"/>
+        <w:pStyle w:val="Odstavecseseznamem"/>
         <w:rPr>
           <w:sz w:val="22"/>
           <w:szCs w:val="22"/>
@@ -4999,7 +4920,7 @@
     </w:p>
     <w:p>
       <w:pPr>
-        <w:pStyle w:val="ListParagraph"/>
+        <w:pStyle w:val="Odstavecseseznamem"/>
         <w:rPr>
           <w:sz w:val="22"/>
           <w:szCs w:val="22"/>
@@ -5037,7 +4958,7 @@
     </w:p>
     <w:p>
       <w:pPr>
-        <w:pStyle w:val="ListParagraph"/>
+        <w:pStyle w:val="Odstavecseseznamem"/>
         <w:rPr>
           <w:sz w:val="22"/>
           <w:szCs w:val="22"/>
@@ -5075,7 +4996,7 @@
     </w:p>
     <w:p>
       <w:pPr>
-        <w:pStyle w:val="ListParagraph"/>
+        <w:pStyle w:val="Odstavecseseznamem"/>
         <w:rPr>
           <w:sz w:val="22"/>
           <w:szCs w:val="22"/>
@@ -5113,7 +5034,7 @@
     </w:p>
     <w:p>
       <w:pPr>
-        <w:pStyle w:val="ListParagraph"/>
+        <w:pStyle w:val="Odstavecseseznamem"/>
         <w:rPr>
           <w:sz w:val="22"/>
           <w:szCs w:val="22"/>
@@ -5151,17 +5072,17 @@
     </w:p>
     <w:p>
       <w:pPr>
-        <w:pStyle w:val="ListParagraph"/>
-        <w:rPr>
-          <w:sz w:val="22"/>
-          <w:szCs w:val="22"/>
-          <w:lang w:val="en-US"/>
-        </w:rPr>
-      </w:pPr>
-    </w:p>
-    <w:p>
-      <w:pPr>
-        <w:pStyle w:val="ListParagraph"/>
+        <w:pStyle w:val="Odstavecseseznamem"/>
+        <w:rPr>
+          <w:sz w:val="22"/>
+          <w:szCs w:val="22"/>
+          <w:lang w:val="en-US"/>
+        </w:rPr>
+      </w:pPr>
+    </w:p>
+    <w:p>
+      <w:pPr>
+        <w:pStyle w:val="Odstavecseseznamem"/>
         <w:numPr>
           <w:ilvl w:val="0"/>
           <w:numId w:val="2"/>
@@ -5183,7 +5104,7 @@
     </w:p>
     <w:p>
       <w:pPr>
-        <w:pStyle w:val="ListParagraph"/>
+        <w:pStyle w:val="Odstavecseseznamem"/>
         <w:rPr>
           <w:sz w:val="22"/>
           <w:szCs w:val="22"/>
@@ -5211,7 +5132,7 @@
     </w:p>
     <w:p>
       <w:pPr>
-        <w:pStyle w:val="ListParagraph"/>
+        <w:pStyle w:val="Odstavecseseznamem"/>
         <w:rPr>
           <w:sz w:val="22"/>
           <w:szCs w:val="22"/>
@@ -5249,7 +5170,7 @@
     </w:p>
     <w:p>
       <w:pPr>
-        <w:pStyle w:val="ListParagraph"/>
+        <w:pStyle w:val="Odstavecseseznamem"/>
         <w:rPr>
           <w:sz w:val="22"/>
           <w:szCs w:val="22"/>
@@ -5301,7 +5222,7 @@
     </w:p>
     <w:p>
       <w:pPr>
-        <w:pStyle w:val="Heading2"/>
+        <w:pStyle w:val="Nadpis2"/>
         <w:rPr>
           <w:lang w:val="en-US"/>
         </w:rPr>
@@ -5338,7 +5259,7 @@
     </w:p>
     <w:p>
       <w:pPr>
-        <w:pStyle w:val="ListParagraph"/>
+        <w:pStyle w:val="Odstavecseseznamem"/>
         <w:numPr>
           <w:ilvl w:val="0"/>
           <w:numId w:val="3"/>
@@ -5365,7 +5286,7 @@
     </w:p>
     <w:p>
       <w:pPr>
-        <w:pStyle w:val="ListParagraph"/>
+        <w:pStyle w:val="Odstavecseseznamem"/>
         <w:tabs>
           <w:tab w:val="left" w:pos="2835"/>
         </w:tabs>
@@ -5395,7 +5316,7 @@
     </w:p>
     <w:p>
       <w:pPr>
-        <w:pStyle w:val="ListParagraph"/>
+        <w:pStyle w:val="Odstavecseseznamem"/>
         <w:tabs>
           <w:tab w:val="left" w:pos="2835"/>
         </w:tabs>
@@ -5425,7 +5346,7 @@
     </w:p>
     <w:p>
       <w:pPr>
-        <w:pStyle w:val="ListParagraph"/>
+        <w:pStyle w:val="Odstavecseseznamem"/>
         <w:tabs>
           <w:tab w:val="left" w:pos="2835"/>
         </w:tabs>
@@ -5438,7 +5359,7 @@
     </w:p>
     <w:p>
       <w:pPr>
-        <w:pStyle w:val="ListParagraph"/>
+        <w:pStyle w:val="Odstavecseseznamem"/>
         <w:numPr>
           <w:ilvl w:val="0"/>
           <w:numId w:val="3"/>
@@ -5465,7 +5386,7 @@
     </w:p>
     <w:p>
       <w:pPr>
-        <w:pStyle w:val="ListParagraph"/>
+        <w:pStyle w:val="Odstavecseseznamem"/>
         <w:tabs>
           <w:tab w:val="left" w:pos="2835"/>
         </w:tabs>
@@ -5495,7 +5416,7 @@
     </w:p>
     <w:p>
       <w:pPr>
-        <w:pStyle w:val="ListParagraph"/>
+        <w:pStyle w:val="Odstavecseseznamem"/>
         <w:tabs>
           <w:tab w:val="left" w:pos="2835"/>
         </w:tabs>
@@ -5525,7 +5446,7 @@
     </w:p>
     <w:p>
       <w:pPr>
-        <w:pStyle w:val="ListParagraph"/>
+        <w:pStyle w:val="Odstavecseseznamem"/>
         <w:tabs>
           <w:tab w:val="left" w:pos="2835"/>
         </w:tabs>
@@ -5538,7 +5459,7 @@
     </w:p>
     <w:p>
       <w:pPr>
-        <w:pStyle w:val="ListParagraph"/>
+        <w:pStyle w:val="Odstavecseseznamem"/>
         <w:numPr>
           <w:ilvl w:val="0"/>
           <w:numId w:val="3"/>
@@ -5565,7 +5486,7 @@
     </w:p>
     <w:p>
       <w:pPr>
-        <w:pStyle w:val="ListParagraph"/>
+        <w:pStyle w:val="Odstavecseseznamem"/>
         <w:tabs>
           <w:tab w:val="left" w:pos="2835"/>
         </w:tabs>
@@ -5636,7 +5557,7 @@
     </w:p>
     <w:p>
       <w:pPr>
-        <w:pStyle w:val="ListParagraph"/>
+        <w:pStyle w:val="Odstavecseseznamem"/>
         <w:tabs>
           <w:tab w:val="left" w:pos="2835"/>
         </w:tabs>
@@ -5699,7 +5620,7 @@
     </w:p>
     <w:p>
       <w:pPr>
-        <w:pStyle w:val="ListParagraph"/>
+        <w:pStyle w:val="Odstavecseseznamem"/>
         <w:tabs>
           <w:tab w:val="left" w:pos="2835"/>
         </w:tabs>
@@ -5712,7 +5633,7 @@
     </w:p>
     <w:p>
       <w:pPr>
-        <w:pStyle w:val="ListParagraph"/>
+        <w:pStyle w:val="Odstavecseseznamem"/>
         <w:numPr>
           <w:ilvl w:val="0"/>
           <w:numId w:val="3"/>
@@ -5739,7 +5660,7 @@
     </w:p>
     <w:p>
       <w:pPr>
-        <w:pStyle w:val="ListParagraph"/>
+        <w:pStyle w:val="Odstavecseseznamem"/>
         <w:tabs>
           <w:tab w:val="left" w:pos="2835"/>
         </w:tabs>
@@ -5769,7 +5690,7 @@
     </w:p>
     <w:p>
       <w:pPr>
-        <w:pStyle w:val="ListParagraph"/>
+        <w:pStyle w:val="Odstavecseseznamem"/>
         <w:tabs>
           <w:tab w:val="left" w:pos="2835"/>
         </w:tabs>
@@ -5798,7 +5719,7 @@
     </w:p>
     <w:p>
       <w:pPr>
-        <w:pStyle w:val="ListParagraph"/>
+        <w:pStyle w:val="Odstavecseseznamem"/>
         <w:tabs>
           <w:tab w:val="left" w:pos="2835"/>
         </w:tabs>
@@ -5815,19 +5736,9 @@
           <w:szCs w:val="22"/>
           <w:lang w:val="en-US"/>
         </w:rPr>
-        <w:t>“FOSSASAT-1&lt;0x13&gt;&lt;0x0E</w:t>
-      </w:r>
-      <w:proofErr w:type="gramStart"/>
-      <w:r>
-        <w:rPr>
-          <w:sz w:val="22"/>
-          <w:szCs w:val="22"/>
-          <w:lang w:val="en-US"/>
-        </w:rPr>
-        <w:t>&gt;{</w:t>
+        <w:t>“FOSSASAT-1&lt;0x13&gt;&lt;0x0E&gt;{</w:t>
       </w:r>
       <w:proofErr w:type="spellStart"/>
-      <w:proofErr w:type="gramEnd"/>
       <w:r>
         <w:rPr>
           <w:sz w:val="22"/>
@@ -6037,7 +5948,7 @@
     </w:p>
     <w:p>
       <w:pPr>
-        <w:pStyle w:val="ListParagraph"/>
+        <w:pStyle w:val="Odstavecseseznamem"/>
         <w:tabs>
           <w:tab w:val="left" w:pos="2835"/>
         </w:tabs>
@@ -6051,7 +5962,7 @@
     </w:p>
     <w:p>
       <w:pPr>
-        <w:pStyle w:val="ListParagraph"/>
+        <w:pStyle w:val="Odstavecseseznamem"/>
         <w:tabs>
           <w:tab w:val="left" w:pos="2835"/>
         </w:tabs>
@@ -6065,7 +5976,7 @@
     </w:p>
     <w:p>
       <w:pPr>
-        <w:pStyle w:val="ListParagraph"/>
+        <w:pStyle w:val="Odstavecseseznamem"/>
         <w:tabs>
           <w:tab w:val="left" w:pos="2835"/>
         </w:tabs>
@@ -6079,7 +5990,7 @@
     </w:p>
     <w:p>
       <w:pPr>
-        <w:pStyle w:val="ListParagraph"/>
+        <w:pStyle w:val="Odstavecseseznamem"/>
         <w:tabs>
           <w:tab w:val="left" w:pos="2835"/>
         </w:tabs>
@@ -6093,7 +6004,7 @@
     </w:p>
     <w:p>
       <w:pPr>
-        <w:pStyle w:val="ListParagraph"/>
+        <w:pStyle w:val="Odstavecseseznamem"/>
         <w:tabs>
           <w:tab w:val="left" w:pos="2835"/>
         </w:tabs>
@@ -6107,7 +6018,7 @@
     </w:p>
     <w:p>
       <w:pPr>
-        <w:pStyle w:val="ListParagraph"/>
+        <w:pStyle w:val="Odstavecseseznamem"/>
         <w:tabs>
           <w:tab w:val="left" w:pos="2835"/>
         </w:tabs>
@@ -6121,7 +6032,7 @@
     </w:p>
     <w:p>
       <w:pPr>
-        <w:pStyle w:val="ListParagraph"/>
+        <w:pStyle w:val="Odstavecseseznamem"/>
         <w:tabs>
           <w:tab w:val="left" w:pos="2835"/>
         </w:tabs>
@@ -6135,7 +6046,7 @@
     </w:p>
     <w:p>
       <w:pPr>
-        <w:pStyle w:val="ListParagraph"/>
+        <w:pStyle w:val="Odstavecseseznamem"/>
         <w:tabs>
           <w:tab w:val="left" w:pos="2835"/>
         </w:tabs>
@@ -6149,7 +6060,7 @@
     </w:p>
     <w:p>
       <w:pPr>
-        <w:pStyle w:val="ListParagraph"/>
+        <w:pStyle w:val="Odstavecseseznamem"/>
         <w:tabs>
           <w:tab w:val="left" w:pos="2835"/>
         </w:tabs>
@@ -6163,7 +6074,7 @@
     </w:p>
     <w:p>
       <w:pPr>
-        <w:pStyle w:val="ListParagraph"/>
+        <w:pStyle w:val="Odstavecseseznamem"/>
         <w:tabs>
           <w:tab w:val="left" w:pos="2835"/>
         </w:tabs>
@@ -6177,7 +6088,7 @@
     </w:p>
     <w:p>
       <w:pPr>
-        <w:pStyle w:val="ListParagraph"/>
+        <w:pStyle w:val="Odstavecseseznamem"/>
         <w:tabs>
           <w:tab w:val="left" w:pos="2835"/>
         </w:tabs>
@@ -6191,7 +6102,7 @@
     </w:p>
     <w:p>
       <w:pPr>
-        <w:pStyle w:val="ListParagraph"/>
+        <w:pStyle w:val="Odstavecseseznamem"/>
         <w:tabs>
           <w:tab w:val="left" w:pos="2835"/>
         </w:tabs>
@@ -6205,7 +6116,7 @@
     </w:p>
     <w:p>
       <w:pPr>
-        <w:pStyle w:val="Heading1"/>
+        <w:pStyle w:val="Nadpis1"/>
         <w:rPr>
           <w:lang w:val="en-US"/>
         </w:rPr>
@@ -6248,7 +6159,7 @@
     </w:p>
     <w:p>
       <w:pPr>
-        <w:pStyle w:val="Heading2"/>
+        <w:pStyle w:val="Nadpis2"/>
         <w:rPr>
           <w:lang w:val="en-US"/>
         </w:rPr>
@@ -6289,7 +6200,7 @@
     </w:p>
     <w:p>
       <w:pPr>
-        <w:pStyle w:val="Heading2"/>
+        <w:pStyle w:val="Nadpis2"/>
         <w:rPr>
           <w:lang w:val="en-US"/>
         </w:rPr>
@@ -6340,7 +6251,7 @@
                     </pic:cNvPicPr>
                   </pic:nvPicPr>
                   <pic:blipFill>
-                    <a:blip r:embed="rId14" cstate="print">
+                    <a:blip r:embed="rId15" cstate="print">
                       <a:extLst>
                         <a:ext uri="{28A0092B-C50C-407E-A947-70E740481C1C}">
                           <a14:useLocalDpi xmlns:a14="http://schemas.microsoft.com/office/drawing/2010/main" val="0"/>
@@ -6383,10 +6294,10 @@
         </w:rPr>
         <w:t xml:space="preserve">All ground stations that are registered appear on the page: </w:t>
       </w:r>
-      <w:hyperlink r:id="rId15" w:history="1">
+      <w:hyperlink r:id="rId16" w:history="1">
         <w:r>
           <w:rPr>
-            <w:rStyle w:val="Hyperlink"/>
+            <w:rStyle w:val="Hypertextovodkaz"/>
             <w:lang w:val="en-US"/>
           </w:rPr>
           <w:t>http://groundstationdatabase.com/database.php</w:t>
@@ -6395,35 +6306,37 @@
     </w:p>
     <w:p>
       <w:pPr>
-        <w:pStyle w:val="Heading2"/>
-        <w:rPr>
-          <w:lang w:val="en-US"/>
-        </w:rPr>
-      </w:pPr>
-    </w:p>
-    <w:p>
-      <w:pPr>
-        <w:pStyle w:val="Heading2"/>
-        <w:rPr>
-          <w:lang w:val="en-US"/>
-        </w:rPr>
-      </w:pPr>
-    </w:p>
-    <w:p>
-      <w:pPr>
-        <w:pStyle w:val="Heading2"/>
-        <w:rPr>
-          <w:lang w:val="en-US"/>
-        </w:rPr>
-      </w:pPr>
-      <w:bookmarkStart w:id="15" w:name="_Toc20067742"/>
+        <w:pStyle w:val="Nadpis2"/>
+        <w:rPr>
+          <w:lang w:val="en-US"/>
+        </w:rPr>
+      </w:pPr>
+      <w:bookmarkStart w:id="15" w:name="_GoBack"/>
+      <w:bookmarkEnd w:id="15"/>
+    </w:p>
+    <w:p>
+      <w:pPr>
+        <w:pStyle w:val="Nadpis2"/>
+        <w:rPr>
+          <w:lang w:val="en-US"/>
+        </w:rPr>
+      </w:pPr>
+    </w:p>
+    <w:p>
+      <w:pPr>
+        <w:pStyle w:val="Nadpis2"/>
+        <w:rPr>
+          <w:lang w:val="en-US"/>
+        </w:rPr>
+      </w:pPr>
+      <w:bookmarkStart w:id="16" w:name="_Toc20067742"/>
       <w:r>
         <w:rPr>
           <w:lang w:val="en-US"/>
         </w:rPr>
         <w:t>Registering</w:t>
       </w:r>
-      <w:bookmarkEnd w:id="15"/>
+      <w:bookmarkEnd w:id="16"/>
     </w:p>
     <w:p>
       <w:pPr>
@@ -6437,10 +6350,10 @@
         </w:rPr>
         <w:t xml:space="preserve">To register your ground station please use the web form found at: </w:t>
       </w:r>
-      <w:hyperlink r:id="rId16" w:history="1">
+      <w:hyperlink r:id="rId17" w:history="1">
         <w:r>
           <w:rPr>
-            <w:rStyle w:val="Hyperlink"/>
+            <w:rStyle w:val="Hypertextovodkaz"/>
             <w:lang w:val="en-US"/>
           </w:rPr>
           <w:t>http://groundstationdatabase.com/registerStation.php</w:t>
@@ -6485,47 +6398,45 @@
           <w:lang w:val="en-US"/>
         </w:rPr>
       </w:pPr>
-      <w:bookmarkStart w:id="16" w:name="_GoBack"/>
-      <w:bookmarkEnd w:id="16"/>
-    </w:p>
-    <w:p>
-      <w:pPr>
-        <w:rPr>
-          <w:lang w:val="en-US"/>
-        </w:rPr>
-      </w:pPr>
-    </w:p>
-    <w:p>
-      <w:pPr>
-        <w:rPr>
-          <w:lang w:val="en-US"/>
-        </w:rPr>
-      </w:pPr>
-    </w:p>
-    <w:p>
-      <w:pPr>
-        <w:rPr>
-          <w:lang w:val="en-US"/>
-        </w:rPr>
-      </w:pPr>
-    </w:p>
-    <w:p>
-      <w:pPr>
-        <w:rPr>
-          <w:lang w:val="en-US"/>
-        </w:rPr>
-      </w:pPr>
-    </w:p>
-    <w:p>
-      <w:pPr>
-        <w:rPr>
-          <w:lang w:val="en-US"/>
-        </w:rPr>
-      </w:pPr>
-    </w:p>
-    <w:p>
-      <w:pPr>
-        <w:pStyle w:val="Heading2"/>
+    </w:p>
+    <w:p>
+      <w:pPr>
+        <w:rPr>
+          <w:lang w:val="en-US"/>
+        </w:rPr>
+      </w:pPr>
+    </w:p>
+    <w:p>
+      <w:pPr>
+        <w:rPr>
+          <w:lang w:val="en-US"/>
+        </w:rPr>
+      </w:pPr>
+    </w:p>
+    <w:p>
+      <w:pPr>
+        <w:rPr>
+          <w:lang w:val="en-US"/>
+        </w:rPr>
+      </w:pPr>
+    </w:p>
+    <w:p>
+      <w:pPr>
+        <w:rPr>
+          <w:lang w:val="en-US"/>
+        </w:rPr>
+      </w:pPr>
+    </w:p>
+    <w:p>
+      <w:pPr>
+        <w:rPr>
+          <w:lang w:val="en-US"/>
+        </w:rPr>
+      </w:pPr>
+    </w:p>
+    <w:p>
+      <w:pPr>
+        <w:pStyle w:val="Nadpis2"/>
         <w:rPr>
           <w:lang w:val="en-US"/>
         </w:rPr>
@@ -6589,7 +6500,7 @@
                     </pic:cNvPicPr>
                   </pic:nvPicPr>
                   <pic:blipFill>
-                    <a:blip r:embed="rId17">
+                    <a:blip r:embed="rId18">
                       <a:extLst>
                         <a:ext uri="{28A0092B-C50C-407E-A947-70E740481C1C}">
                           <a14:useLocalDpi xmlns:a14="http://schemas.microsoft.com/office/drawing/2010/main" val="0"/>
@@ -7085,7 +6996,7 @@
                     </pic:cNvPicPr>
                   </pic:nvPicPr>
                   <pic:blipFill>
-                    <a:blip r:embed="rId18">
+                    <a:blip r:embed="rId19">
                       <a:extLst>
                         <a:ext uri="{28A0092B-C50C-407E-A947-70E740481C1C}">
                           <a14:useLocalDpi xmlns:a14="http://schemas.microsoft.com/office/drawing/2010/main" val="0"/>
@@ -7131,7 +7042,7 @@
     </w:p>
     <w:p>
       <w:pPr>
-        <w:pStyle w:val="Heading2"/>
+        <w:pStyle w:val="Nadpis2"/>
         <w:rPr>
           <w:lang w:val="en-US"/>
         </w:rPr>
@@ -7146,15 +7057,15 @@
     </w:p>
     <w:p>
       <w:pPr>
-        <w:pStyle w:val="Heading1"/>
-        <w:rPr>
-          <w:lang w:val="en-US"/>
-        </w:rPr>
-      </w:pPr>
-    </w:p>
-    <w:p>
-      <w:pPr>
-        <w:pStyle w:val="Heading1"/>
+        <w:pStyle w:val="Nadpis1"/>
+        <w:rPr>
+          <w:lang w:val="en-US"/>
+        </w:rPr>
+      </w:pPr>
+    </w:p>
+    <w:p>
+      <w:pPr>
+        <w:pStyle w:val="Nadpis1"/>
         <w:rPr>
           <w:lang w:val="en-US"/>
         </w:rPr>
@@ -7178,7 +7089,7 @@
       <w:pPr>
         <w:jc w:val="both"/>
         <w:rPr>
-          <w:rStyle w:val="Hyperlink"/>
+          <w:rStyle w:val="Hypertextovodkaz"/>
           <w:lang w:val="en-US"/>
         </w:rPr>
       </w:pPr>
@@ -7188,7 +7099,6 @@
         </w:rPr>
         <w:t xml:space="preserve">[1] SX1268 datasheet. </w:t>
       </w:r>
-      <w:proofErr w:type="spellStart"/>
       <w:r>
         <w:rPr>
           <w:i/>
@@ -7196,17 +7106,16 @@
         </w:rPr>
         <w:t>Semtech</w:t>
       </w:r>
-      <w:proofErr w:type="spellEnd"/>
       <w:r>
         <w:rPr>
           <w:lang w:val="en-US"/>
         </w:rPr>
         <w:t xml:space="preserve">. Rev. 1.0 March 2018, online. Available from </w:t>
       </w:r>
-      <w:hyperlink r:id="rId19" w:history="1">
+      <w:hyperlink r:id="rId20" w:history="1">
         <w:r>
           <w:rPr>
-            <w:rStyle w:val="Hyperlink"/>
+            <w:rStyle w:val="Hypertextovodkaz"/>
             <w:lang w:val="en-US"/>
           </w:rPr>
           <w:t>https://www.semtech.com/uploads/documents/DS_SX1268_V1.0.pdf</w:t>
@@ -7239,10 +7148,10 @@
         </w:rPr>
         <w:t xml:space="preserve"> September 2019, online. Available from </w:t>
       </w:r>
-      <w:hyperlink r:id="rId20" w:history="1">
+      <w:hyperlink r:id="rId21" w:history="1">
         <w:r>
           <w:rPr>
-            <w:rStyle w:val="Hyperlink"/>
+            <w:rStyle w:val="Hypertextovodkaz"/>
             <w:lang w:val="en-US"/>
           </w:rPr>
           <w:t>https://www.arduino.cc/en/guide/libraries</w:t>
@@ -7257,7 +7166,7 @@
       </w:pPr>
     </w:p>
     <w:sectPr>
-      <w:headerReference w:type="default" r:id="rId21"/>
+      <w:headerReference w:type="default" r:id="rId22"/>
       <w:pgSz w:w="11906" w:h="16838"/>
       <w:pgMar w:top="1417" w:right="1417" w:bottom="1417" w:left="1417" w:header="708" w:footer="708" w:gutter="0"/>
       <w:cols w:space="708"/>
@@ -7322,7 +7231,7 @@
 <w:hdr xmlns:wpc="http://schemas.microsoft.com/office/word/2010/wordprocessingCanvas" xmlns:cx="http://schemas.microsoft.com/office/drawing/2014/chartex" xmlns:cx1="http://schemas.microsoft.com/office/drawing/2015/9/8/chartex" xmlns:cx2="http://schemas.microsoft.com/office/drawing/2015/10/21/chartex" xmlns:cx3="http://schemas.microsoft.com/office/drawing/2016/5/9/chartex" xmlns:cx4="http://schemas.microsoft.com/office/drawing/2016/5/10/chartex" xmlns:cx5="http://schemas.microsoft.com/office/drawing/2016/5/11/chartex" xmlns:cx6="http://schemas.microsoft.com/office/drawing/2016/5/12/chartex" xmlns:cx7="http://schemas.microsoft.com/office/drawing/2016/5/13/chartex" xmlns:cx8="http://schemas.microsoft.com/office/drawing/2016/5/14/chartex" xmlns:mc="http://schemas.openxmlformats.org/markup-compatibility/2006" xmlns:aink="http://schemas.microsoft.com/office/drawing/2016/ink" xmlns:am3d="http://schemas.microsoft.com/office/drawing/2017/model3d" xmlns:o="urn:schemas-microsoft-com:office:office" xmlns:r="http://schemas.openxmlformats.org/officeDocument/2006/relationships" xmlns:m="http://schemas.openxmlformats.org/officeDocument/2006/math" xmlns:v="urn:schemas-microsoft-com:vml" xmlns:wp14="http://schemas.microsoft.com/office/word/2010/wordprocessingDrawing" xmlns:wp="http://schemas.openxmlformats.org/drawingml/2006/wordprocessingDrawing" xmlns:w10="urn:schemas-microsoft-com:office:word" xmlns:w="http://schemas.openxmlformats.org/wordprocessingml/2006/main" xmlns:w14="http://schemas.microsoft.com/office/word/2010/wordml" xmlns:w15="http://schemas.microsoft.com/office/word/2012/wordml" xmlns:w16cid="http://schemas.microsoft.com/office/word/2016/wordml/cid" xmlns:w16se="http://schemas.microsoft.com/office/word/2015/wordml/symex" xmlns:wpg="http://schemas.microsoft.com/office/word/2010/wordprocessingGroup" xmlns:wpi="http://schemas.microsoft.com/office/word/2010/wordprocessingInk" xmlns:wne="http://schemas.microsoft.com/office/word/2006/wordml" xmlns:wps="http://schemas.microsoft.com/office/word/2010/wordprocessingShape" mc:Ignorable="w14 w15 w16se w16cid wp14">
   <w:p>
     <w:pPr>
-      <w:pStyle w:val="Header"/>
+      <w:pStyle w:val="Zhlav"/>
       <w:rPr>
         <w:lang w:val="en-US"/>
       </w:rPr>
@@ -7417,7 +7326,7 @@
   </w:p>
   <w:p>
     <w:pPr>
-      <w:pStyle w:val="Header"/>
+      <w:pStyle w:val="Zhlav"/>
       <w:rPr>
         <w:lang w:val="en-US"/>
       </w:rPr>
@@ -8829,15 +8738,15 @@
     <w:lsdException w:name="Smart Link" w:semiHidden="1" w:unhideWhenUsed="1"/>
     <w:lsdException w:name="Smart Link Error" w:semiHidden="1" w:unhideWhenUsed="1"/>
   </w:latentStyles>
-  <w:style w:type="paragraph" w:default="1" w:styleId="Normal">
+  <w:style w:type="paragraph" w:default="1" w:styleId="Normln">
     <w:name w:val="Normal"/>
     <w:qFormat/>
   </w:style>
-  <w:style w:type="paragraph" w:styleId="Heading1">
+  <w:style w:type="paragraph" w:styleId="Nadpis1">
     <w:name w:val="heading 1"/>
-    <w:basedOn w:val="Normal"/>
-    <w:next w:val="Normal"/>
-    <w:link w:val="Heading1Char"/>
+    <w:basedOn w:val="Normln"/>
+    <w:next w:val="Normln"/>
+    <w:link w:val="Nadpis1Char"/>
     <w:uiPriority w:val="9"/>
     <w:qFormat/>
     <w:rsid w:val="0085017C"/>
@@ -8854,11 +8763,11 @@
       <w:szCs w:val="32"/>
     </w:rPr>
   </w:style>
-  <w:style w:type="paragraph" w:styleId="Heading2">
+  <w:style w:type="paragraph" w:styleId="Nadpis2">
     <w:name w:val="heading 2"/>
-    <w:basedOn w:val="Normal"/>
-    <w:next w:val="Normal"/>
-    <w:link w:val="Heading2Char"/>
+    <w:basedOn w:val="Normln"/>
+    <w:next w:val="Normln"/>
+    <w:link w:val="Nadpis2Char"/>
     <w:uiPriority w:val="9"/>
     <w:unhideWhenUsed/>
     <w:qFormat/>
@@ -8876,13 +8785,13 @@
       <w:szCs w:val="26"/>
     </w:rPr>
   </w:style>
-  <w:style w:type="character" w:default="1" w:styleId="DefaultParagraphFont">
+  <w:style w:type="character" w:default="1" w:styleId="Standardnpsmoodstavce">
     <w:name w:val="Default Paragraph Font"/>
     <w:uiPriority w:val="1"/>
     <w:semiHidden/>
     <w:unhideWhenUsed/>
   </w:style>
-  <w:style w:type="table" w:default="1" w:styleId="TableNormal">
+  <w:style w:type="table" w:default="1" w:styleId="Normlntabulka">
     <w:name w:val="Normal Table"/>
     <w:uiPriority w:val="99"/>
     <w:semiHidden/>
@@ -8897,16 +8806,16 @@
       </w:tblCellMar>
     </w:tblPr>
   </w:style>
-  <w:style w:type="numbering" w:default="1" w:styleId="NoList">
+  <w:style w:type="numbering" w:default="1" w:styleId="Bezseznamu">
     <w:name w:val="No List"/>
     <w:uiPriority w:val="99"/>
     <w:semiHidden/>
     <w:unhideWhenUsed/>
   </w:style>
-  <w:style w:type="paragraph" w:styleId="BalloonText">
+  <w:style w:type="paragraph" w:styleId="Textbubliny">
     <w:name w:val="Balloon Text"/>
-    <w:basedOn w:val="Normal"/>
-    <w:link w:val="BalloonTextChar"/>
+    <w:basedOn w:val="Normln"/>
+    <w:link w:val="TextbublinyChar"/>
     <w:uiPriority w:val="99"/>
     <w:semiHidden/>
     <w:unhideWhenUsed/>
@@ -8920,10 +8829,10 @@
       <w:szCs w:val="18"/>
     </w:rPr>
   </w:style>
-  <w:style w:type="character" w:customStyle="1" w:styleId="BalloonTextChar">
-    <w:name w:val="Balloon Text Char"/>
-    <w:basedOn w:val="DefaultParagraphFont"/>
-    <w:link w:val="BalloonText"/>
+  <w:style w:type="character" w:customStyle="1" w:styleId="TextbublinyChar">
+    <w:name w:val="Text bubliny Char"/>
+    <w:basedOn w:val="Standardnpsmoodstavce"/>
+    <w:link w:val="Textbubliny"/>
     <w:uiPriority w:val="99"/>
     <w:semiHidden/>
     <w:rsid w:val="0042265A"/>
@@ -8933,10 +8842,10 @@
       <w:szCs w:val="18"/>
     </w:rPr>
   </w:style>
-  <w:style w:type="character" w:customStyle="1" w:styleId="Heading1Char">
-    <w:name w:val="Heading 1 Char"/>
-    <w:basedOn w:val="DefaultParagraphFont"/>
-    <w:link w:val="Heading1"/>
+  <w:style w:type="character" w:customStyle="1" w:styleId="Nadpis1Char">
+    <w:name w:val="Nadpis 1 Char"/>
+    <w:basedOn w:val="Standardnpsmoodstavce"/>
+    <w:link w:val="Nadpis1"/>
     <w:uiPriority w:val="9"/>
     <w:rsid w:val="0085017C"/>
     <w:rPr>
@@ -8946,10 +8855,10 @@
       <w:szCs w:val="32"/>
     </w:rPr>
   </w:style>
-  <w:style w:type="paragraph" w:styleId="TOCHeading">
+  <w:style w:type="paragraph" w:styleId="Nadpisobsahu">
     <w:name w:val="TOC Heading"/>
-    <w:basedOn w:val="Heading1"/>
-    <w:next w:val="Normal"/>
+    <w:basedOn w:val="Nadpis1"/>
+    <w:next w:val="Normln"/>
     <w:uiPriority w:val="39"/>
     <w:unhideWhenUsed/>
     <w:qFormat/>
@@ -8961,10 +8870,10 @@
       <w:lang w:eastAsia="cs-CZ"/>
     </w:rPr>
   </w:style>
-  <w:style w:type="paragraph" w:styleId="TOC1">
+  <w:style w:type="paragraph" w:styleId="Obsah1">
     <w:name w:val="toc 1"/>
-    <w:basedOn w:val="Normal"/>
-    <w:next w:val="Normal"/>
+    <w:basedOn w:val="Normln"/>
+    <w:next w:val="Normln"/>
     <w:autoRedefine/>
     <w:uiPriority w:val="39"/>
     <w:unhideWhenUsed/>
@@ -8973,9 +8882,9 @@
       <w:spacing w:after="100"/>
     </w:pPr>
   </w:style>
-  <w:style w:type="character" w:styleId="Hyperlink">
+  <w:style w:type="character" w:styleId="Hypertextovodkaz">
     <w:name w:val="Hyperlink"/>
-    <w:basedOn w:val="DefaultParagraphFont"/>
+    <w:basedOn w:val="Standardnpsmoodstavce"/>
     <w:uiPriority w:val="99"/>
     <w:unhideWhenUsed/>
     <w:rsid w:val="0085017C"/>
@@ -8984,10 +8893,10 @@
       <w:u w:val="single"/>
     </w:rPr>
   </w:style>
-  <w:style w:type="character" w:customStyle="1" w:styleId="Heading2Char">
-    <w:name w:val="Heading 2 Char"/>
-    <w:basedOn w:val="DefaultParagraphFont"/>
-    <w:link w:val="Heading2"/>
+  <w:style w:type="character" w:customStyle="1" w:styleId="Nadpis2Char">
+    <w:name w:val="Nadpis 2 Char"/>
+    <w:basedOn w:val="Standardnpsmoodstavce"/>
+    <w:link w:val="Nadpis2"/>
     <w:uiPriority w:val="9"/>
     <w:rsid w:val="0018435F"/>
     <w:rPr>
@@ -8997,9 +8906,9 @@
       <w:szCs w:val="26"/>
     </w:rPr>
   </w:style>
-  <w:style w:type="paragraph" w:styleId="ListParagraph">
+  <w:style w:type="paragraph" w:styleId="Odstavecseseznamem">
     <w:name w:val="List Paragraph"/>
-    <w:basedOn w:val="Normal"/>
+    <w:basedOn w:val="Normln"/>
     <w:uiPriority w:val="34"/>
     <w:qFormat/>
     <w:rsid w:val="0018435F"/>
@@ -9016,10 +8925,10 @@
       <w:lang w:val="en-GB"/>
     </w:rPr>
   </w:style>
-  <w:style w:type="paragraph" w:styleId="TOC2">
+  <w:style w:type="paragraph" w:styleId="Obsah2">
     <w:name w:val="toc 2"/>
-    <w:basedOn w:val="Normal"/>
-    <w:next w:val="Normal"/>
+    <w:basedOn w:val="Normln"/>
+    <w:next w:val="Normln"/>
     <w:autoRedefine/>
     <w:uiPriority w:val="39"/>
     <w:unhideWhenUsed/>
@@ -9029,9 +8938,9 @@
       <w:ind w:left="220"/>
     </w:pPr>
   </w:style>
-  <w:style w:type="table" w:styleId="TableGrid">
+  <w:style w:type="table" w:styleId="Mkatabulky">
     <w:name w:val="Table Grid"/>
-    <w:basedOn w:val="TableNormal"/>
+    <w:basedOn w:val="Normlntabulka"/>
     <w:uiPriority w:val="39"/>
     <w:rsid w:val="00814162"/>
     <w:pPr>
@@ -9055,7 +8964,7 @@
       </w:tblBorders>
     </w:tblPr>
   </w:style>
-  <w:style w:type="paragraph" w:styleId="Revision">
+  <w:style w:type="paragraph" w:styleId="Revize">
     <w:name w:val="Revision"/>
     <w:hidden/>
     <w:uiPriority w:val="99"/>
@@ -9065,10 +8974,10 @@
       <w:spacing w:after="0" w:line="240" w:lineRule="auto"/>
     </w:pPr>
   </w:style>
-  <w:style w:type="paragraph" w:styleId="Header">
+  <w:style w:type="paragraph" w:styleId="Zhlav">
     <w:name w:val="header"/>
-    <w:basedOn w:val="Normal"/>
-    <w:link w:val="HeaderChar"/>
+    <w:basedOn w:val="Normln"/>
+    <w:link w:val="ZhlavChar"/>
     <w:uiPriority w:val="99"/>
     <w:unhideWhenUsed/>
     <w:rsid w:val="00E74B4B"/>
@@ -9080,17 +8989,17 @@
       <w:spacing w:after="0" w:line="240" w:lineRule="auto"/>
     </w:pPr>
   </w:style>
-  <w:style w:type="character" w:customStyle="1" w:styleId="HeaderChar">
-    <w:name w:val="Header Char"/>
-    <w:basedOn w:val="DefaultParagraphFont"/>
-    <w:link w:val="Header"/>
+  <w:style w:type="character" w:customStyle="1" w:styleId="ZhlavChar">
+    <w:name w:val="Záhlaví Char"/>
+    <w:basedOn w:val="Standardnpsmoodstavce"/>
+    <w:link w:val="Zhlav"/>
     <w:uiPriority w:val="99"/>
     <w:rsid w:val="00E74B4B"/>
   </w:style>
-  <w:style w:type="paragraph" w:styleId="Footer">
+  <w:style w:type="paragraph" w:styleId="Zpat">
     <w:name w:val="footer"/>
-    <w:basedOn w:val="Normal"/>
-    <w:link w:val="FooterChar"/>
+    <w:basedOn w:val="Normln"/>
+    <w:link w:val="ZpatChar"/>
     <w:uiPriority w:val="99"/>
     <w:unhideWhenUsed/>
     <w:rsid w:val="00E74B4B"/>
@@ -9102,16 +9011,16 @@
       <w:spacing w:after="0" w:line="240" w:lineRule="auto"/>
     </w:pPr>
   </w:style>
-  <w:style w:type="character" w:customStyle="1" w:styleId="FooterChar">
-    <w:name w:val="Footer Char"/>
-    <w:basedOn w:val="DefaultParagraphFont"/>
-    <w:link w:val="Footer"/>
+  <w:style w:type="character" w:customStyle="1" w:styleId="ZpatChar">
+    <w:name w:val="Zápatí Char"/>
+    <w:basedOn w:val="Standardnpsmoodstavce"/>
+    <w:link w:val="Zpat"/>
     <w:uiPriority w:val="99"/>
     <w:rsid w:val="00E74B4B"/>
   </w:style>
-  <w:style w:type="character" w:styleId="UnresolvedMention">
+  <w:style w:type="character" w:styleId="Nevyeenzmnka">
     <w:name w:val="Unresolved Mention"/>
-    <w:basedOn w:val="DefaultParagraphFont"/>
+    <w:basedOn w:val="Standardnpsmoodstavce"/>
     <w:uiPriority w:val="99"/>
     <w:semiHidden/>
     <w:unhideWhenUsed/>
@@ -9121,9 +9030,9 @@
       <w:shd w:val="clear" w:color="auto" w:fill="E1DFDD"/>
     </w:rPr>
   </w:style>
-  <w:style w:type="character" w:styleId="FollowedHyperlink">
+  <w:style w:type="character" w:styleId="Sledovanodkaz">
     <w:name w:val="FollowedHyperlink"/>
-    <w:basedOn w:val="DefaultParagraphFont"/>
+    <w:basedOn w:val="Standardnpsmoodstavce"/>
     <w:uiPriority w:val="99"/>
     <w:semiHidden/>
     <w:unhideWhenUsed/>
@@ -9133,10 +9042,10 @@
       <w:u w:val="single"/>
     </w:rPr>
   </w:style>
-  <w:style w:type="paragraph" w:styleId="Caption">
+  <w:style w:type="paragraph" w:styleId="Titulek">
     <w:name w:val="caption"/>
-    <w:basedOn w:val="Normal"/>
-    <w:next w:val="Normal"/>
+    <w:basedOn w:val="Normln"/>
+    <w:next w:val="Normln"/>
     <w:uiPriority w:val="35"/>
     <w:unhideWhenUsed/>
     <w:qFormat/>
@@ -9455,7 +9364,7 @@
 </file>
 
 <file path=customXml/itemProps1.xml><?xml version="1.0" encoding="utf-8"?>
-<ds:datastoreItem xmlns:ds="http://schemas.openxmlformats.org/officeDocument/2006/customXml" ds:itemID="{F1C4D58D-F9F2-45D4-A20E-BD4E6461E8E4}">
+<ds:datastoreItem xmlns:ds="http://schemas.openxmlformats.org/officeDocument/2006/customXml" ds:itemID="{45EC671A-CAA0-4164-9FA3-8FEB3D1FC080}">
   <ds:schemaRefs>
     <ds:schemaRef ds:uri="http://schemas.openxmlformats.org/officeDocument/2006/bibliography"/>
   </ds:schemaRefs>

</xml_diff>